<commit_message>
Manifest update for Report and Test Cases
</commit_message>
<xml_diff>
--- a/Manual Test Cases.docx
+++ b/Manual Test Cases.docx
@@ -87,10 +87,7 @@
                           </wps:style>
                           <wps:txbx>
                             <w:txbxContent>
-                              <w:p>
-                                <w:bookmarkStart w:id="0" w:name="_GoBack"/>
-                                <w:bookmarkEnd w:id="0"/>
-                              </w:p>
+                              <w:p/>
                             </w:txbxContent>
                           </wps:txbx>
                           <wps:bodyPr rot="0" spcFirstLastPara="0" vertOverflow="overflow" horzOverflow="overflow" vert="horz" wrap="square" lIns="274320" tIns="45720" rIns="274320" bIns="45720" numCol="1" spcCol="0" rtlCol="0" fromWordArt="0" anchor="ctr" anchorCtr="0" forceAA="0" compatLnSpc="1">
@@ -1447,8 +1444,16 @@
       </w:r>
     </w:p>
     <w:p>
-      <w:r>
-        <w:t>Still need export testing</w:t>
+      <w:pPr>
+        <w:rPr>
+          <w:rFonts w:asciiTheme="majorHAnsi" w:eastAsiaTheme="majorEastAsia" w:hAnsiTheme="majorHAnsi" w:cstheme="majorBidi"/>
+          <w:color w:val="2F5496" w:themeColor="accent1" w:themeShade="BF"/>
+          <w:sz w:val="26"/>
+          <w:szCs w:val="26"/>
+        </w:rPr>
+      </w:pPr>
+      <w:r>
+        <w:br w:type="page"/>
       </w:r>
     </w:p>
     <w:p>
@@ -1456,6 +1461,7 @@
         <w:pStyle w:val="Heading2"/>
       </w:pPr>
       <w:r>
+        <w:lastRenderedPageBreak/>
         <w:t xml:space="preserve">Testing CSV File for </w:t>
       </w:r>
       <w:proofErr w:type="spellStart"/>
@@ -1597,7 +1603,6 @@
         <w:rPr>
           <w:noProof/>
         </w:rPr>
-        <w:lastRenderedPageBreak/>
         <w:drawing>
           <wp:inline distT="0" distB="0" distL="0" distR="0" wp14:anchorId="070DB6FB" wp14:editId="15163D12">
             <wp:extent cx="5731510" cy="4609465"/>
@@ -1637,15 +1642,128 @@
     </w:p>
     <w:p>
       <w:r>
-        <w:t xml:space="preserve">As it can be seen under sales, it prints, indicating it is working as intended. Now we </w:t>
-      </w:r>
-      <w:proofErr w:type="spellStart"/>
-      <w:r>
-        <w:t>diberately</w:t>
-      </w:r>
-      <w:proofErr w:type="spellEnd"/>
-      <w:r>
-        <w:t xml:space="preserve"> used something of a wrong format.</w:t>
+        <w:t>As it can be seen under sales, it prints, indicat</w:t>
+      </w:r>
+      <w:r>
+        <w:t xml:space="preserve">ing it is working as intended. </w:t>
+      </w:r>
+    </w:p>
+    <w:p>
+      <w:r>
+        <w:br w:type="page"/>
+      </w:r>
+    </w:p>
+    <w:p>
+      <w:pPr>
+        <w:pStyle w:val="Heading2"/>
+      </w:pPr>
+      <w:r>
+        <w:lastRenderedPageBreak/>
+        <w:t>Test case for Exporting Manifest</w:t>
+      </w:r>
+    </w:p>
+    <w:p>
+      <w:r>
+        <w:t xml:space="preserve">This test is used to check if the Export Manifest is working correctly. For this test case, we’ll be using the sales_log_0 file. </w:t>
+      </w:r>
+    </w:p>
+    <w:p>
+      <w:r>
+        <w:rPr>
+          <w:noProof/>
+        </w:rPr>
+        <w:drawing>
+          <wp:inline distT="0" distB="0" distL="0" distR="0" wp14:anchorId="08BC3D6B" wp14:editId="388CD922">
+            <wp:extent cx="5731510" cy="3331845"/>
+            <wp:effectExtent l="0" t="0" r="2540" b="1905"/>
+            <wp:docPr id="20" name="Picture 20"/>
+            <wp:cNvGraphicFramePr>
+              <a:graphicFrameLocks xmlns:a="http://schemas.openxmlformats.org/drawingml/2006/main" noChangeAspect="1"/>
+            </wp:cNvGraphicFramePr>
+            <a:graphic xmlns:a="http://schemas.openxmlformats.org/drawingml/2006/main">
+              <a:graphicData uri="http://schemas.openxmlformats.org/drawingml/2006/picture">
+                <pic:pic xmlns:pic="http://schemas.openxmlformats.org/drawingml/2006/picture">
+                  <pic:nvPicPr>
+                    <pic:cNvPr id="1" name=""/>
+                    <pic:cNvPicPr/>
+                  </pic:nvPicPr>
+                  <pic:blipFill>
+                    <a:blip r:embed="rId15"/>
+                    <a:stretch>
+                      <a:fillRect/>
+                    </a:stretch>
+                  </pic:blipFill>
+                  <pic:spPr>
+                    <a:xfrm>
+                      <a:off x="0" y="0"/>
+                      <a:ext cx="5731510" cy="3331845"/>
+                    </a:xfrm>
+                    <a:prstGeom prst="rect">
+                      <a:avLst/>
+                    </a:prstGeom>
+                  </pic:spPr>
+                </pic:pic>
+              </a:graphicData>
+            </a:graphic>
+          </wp:inline>
+        </w:drawing>
+      </w:r>
+    </w:p>
+    <w:p>
+      <w:r>
+        <w:t>Initially, the manifest.csv file contains no data.</w:t>
+      </w:r>
+    </w:p>
+    <w:p>
+      <w:r>
+        <w:rPr>
+          <w:noProof/>
+        </w:rPr>
+        <w:drawing>
+          <wp:inline distT="0" distB="0" distL="0" distR="0" wp14:anchorId="1EDF2D4A" wp14:editId="72D93A35">
+            <wp:extent cx="5731510" cy="3331845"/>
+            <wp:effectExtent l="0" t="0" r="2540" b="1905"/>
+            <wp:docPr id="22" name="Picture 22"/>
+            <wp:cNvGraphicFramePr>
+              <a:graphicFrameLocks xmlns:a="http://schemas.openxmlformats.org/drawingml/2006/main" noChangeAspect="1"/>
+            </wp:cNvGraphicFramePr>
+            <a:graphic xmlns:a="http://schemas.openxmlformats.org/drawingml/2006/main">
+              <a:graphicData uri="http://schemas.openxmlformats.org/drawingml/2006/picture">
+                <pic:pic xmlns:pic="http://schemas.openxmlformats.org/drawingml/2006/picture">
+                  <pic:nvPicPr>
+                    <pic:cNvPr id="1" name=""/>
+                    <pic:cNvPicPr/>
+                  </pic:nvPicPr>
+                  <pic:blipFill>
+                    <a:blip r:embed="rId16"/>
+                    <a:stretch>
+                      <a:fillRect/>
+                    </a:stretch>
+                  </pic:blipFill>
+                  <pic:spPr>
+                    <a:xfrm>
+                      <a:off x="0" y="0"/>
+                      <a:ext cx="5731510" cy="3331845"/>
+                    </a:xfrm>
+                    <a:prstGeom prst="rect">
+                      <a:avLst/>
+                    </a:prstGeom>
+                  </pic:spPr>
+                </pic:pic>
+              </a:graphicData>
+            </a:graphic>
+          </wp:inline>
+        </w:drawing>
+      </w:r>
+    </w:p>
+    <w:p>
+      <w:r>
+        <w:t>After pressing the Export Manifest button, the new data loads up after refreshing. Note that the manifest.csv file will be emptied and filled in with new data every time</w:t>
+      </w:r>
+      <w:bookmarkStart w:id="0" w:name="_GoBack"/>
+      <w:bookmarkEnd w:id="0"/>
+      <w:r>
+        <w:t xml:space="preserve"> the ‘Export Manifest’ is ran so it does not matter even if there was any data in it prior.</w:t>
       </w:r>
     </w:p>
     <w:p/>

</xml_diff>